<commit_message>
now in my younger days I used to sport a shag
</commit_message>
<xml_diff>
--- a/Cool things I find.docx
+++ b/Cool things I find.docx
@@ -99,7 +99,7 @@
           <w:numId w:val="1"/>
         </w:numPr>
       </w:pPr>
-      <w:hyperlink r:id="rId6" w:history="1">
+      <w:hyperlink r:id="rId6" w:anchor="social-worker-stability" w:history="1">
         <w:r>
           <w:rPr>
             <w:rStyle w:val="Hyperlink"/>
@@ -270,6 +270,9 @@
         </w:numPr>
       </w:pPr>
       <w:r>
+        <w:rPr>
+          <w:noProof/>
+        </w:rPr>
         <w:drawing>
           <wp:inline distT="0" distB="0" distL="0" distR="0" wp14:anchorId="1DDA46AA" wp14:editId="6BA58EC6">
             <wp:extent cx="4563110" cy="2263355"/>
@@ -320,6 +323,18 @@
       </w:r>
       <w:r>
         <w:t>not before 2019 cos data wasn’t collected, not after 2020 cos data not collected – covid presume.</w:t>
+      </w:r>
+    </w:p>
+    <w:p>
+      <w:pPr>
+        <w:pStyle w:val="ListParagraph"/>
+        <w:numPr>
+          <w:ilvl w:val="0"/>
+          <w:numId w:val="1"/>
+        </w:numPr>
+      </w:pPr>
+      <w:r>
+        <w:t>Provider data in 2023 includes ‘multibuilding children’s home’</w:t>
       </w:r>
     </w:p>
     <w:sectPr>

</xml_diff>